<commit_message>
12/7 basic project flow.
</commit_message>
<xml_diff>
--- a/Assignments.docx
+++ b/Assignments.docx
@@ -216,10 +216,7 @@
         </w:numPr>
       </w:pPr>
       <w:r>
-        <w:t xml:space="preserve">create a project </w:t>
-      </w:r>
-      <w:r>
-        <w:t>hotelmanagement</w:t>
+        <w:t>create a project hotelmanagement</w:t>
       </w:r>
     </w:p>
     <w:p>
@@ -229,10 +226,7 @@
       </w:pPr>
       <w:r>
         <w:tab/>
-        <w:t xml:space="preserve">app1: </w:t>
-      </w:r>
-      <w:r>
-        <w:t>customer</w:t>
+        <w:t>app1: customer</w:t>
       </w:r>
     </w:p>
     <w:p>
@@ -242,10 +236,7 @@
       </w:pPr>
       <w:r>
         <w:tab/>
-        <w:t xml:space="preserve">app2: </w:t>
-      </w:r>
-      <w:r>
-        <w:t>checkin</w:t>
+        <w:t>app2: checkin</w:t>
       </w:r>
     </w:p>
     <w:p>
@@ -255,10 +246,7 @@
       </w:pPr>
       <w:r>
         <w:tab/>
-        <w:t xml:space="preserve">app3: </w:t>
-      </w:r>
-      <w:r>
-        <w:t>checkout</w:t>
+        <w:t>app3: checkout</w:t>
       </w:r>
     </w:p>
     <w:p>
@@ -282,76 +270,79 @@
         <w:t xml:space="preserve"> </w:t>
       </w:r>
       <w:r>
-        <w:t>customer</w:t>
+        <w:t>customer /index/  it should read customer app index.html</w:t>
+      </w:r>
+    </w:p>
+    <w:p>
+      <w:pPr>
+        <w:pStyle w:val="ListParagraph"/>
+        <w:ind w:left="1080"/>
+      </w:pPr>
+      <w:r>
+        <w:t>req:  http://127.0.0.1:8000/</w:t>
       </w:r>
       <w:r>
         <w:t xml:space="preserve"> </w:t>
       </w:r>
       <w:r>
-        <w:t>/index/  it should read customer</w:t>
+        <w:t>checkout /index/  it should read pur checkin index.html</w:t>
+      </w:r>
+    </w:p>
+    <w:p>
+      <w:pPr>
+        <w:pStyle w:val="ListParagraph"/>
+        <w:ind w:left="1080"/>
+      </w:pPr>
+      <w:r>
+        <w:t>req:  http://127.0.0.1:8000/</w:t>
       </w:r>
       <w:r>
         <w:t xml:space="preserve"> </w:t>
       </w:r>
       <w:r>
-        <w:t>app index.html</w:t>
-      </w:r>
-    </w:p>
-    <w:p>
-      <w:pPr>
-        <w:pStyle w:val="ListParagraph"/>
-        <w:ind w:left="1080"/>
-      </w:pPr>
-      <w:r>
-        <w:t>req:  http://127.0.0.1:8000/</w:t>
-      </w:r>
+        <w:t>checkin /index/  it should read stock checkout index.html</w:t>
+      </w:r>
+    </w:p>
+    <w:p>
+      <w:pPr>
+        <w:pStyle w:val="ListParagraph"/>
+        <w:ind w:left="1080"/>
+      </w:pPr>
+    </w:p>
+    <w:p>
+      <w:pPr>
+        <w:pStyle w:val="ListParagraph"/>
+        <w:numPr>
+          <w:ilvl w:val="0"/>
+          <w:numId w:val="4"/>
+        </w:numPr>
+      </w:pPr>
+      <w:r>
+        <w:t>create a project Mens hostel</w:t>
+      </w:r>
+    </w:p>
+    <w:p>
+      <w:pPr>
+        <w:pStyle w:val="ListParagraph"/>
+      </w:pPr>
+      <w:r>
+        <w:t>model: Customer: name, address,phone, adhar</w:t>
+      </w:r>
+    </w:p>
+    <w:p>
+      <w:pPr>
+        <w:pStyle w:val="ListParagraph"/>
+      </w:pPr>
+      <w:r>
+        <w:t xml:space="preserve">              room: name, numbers, dimensions,is_ac,has_tv, cost_perday</w:t>
+      </w:r>
+    </w:p>
+    <w:p>
+      <w:pPr>
+        <w:pStyle w:val="ListParagraph"/>
+      </w:pPr>
       <w:r>
         <w:t xml:space="preserve"> </w:t>
-      </w:r>
-      <w:r>
-        <w:t>checkout</w:t>
-      </w:r>
-      <w:r>
-        <w:t xml:space="preserve"> </w:t>
-      </w:r>
-      <w:r>
-        <w:t>/index/  it should read pur checkin</w:t>
-      </w:r>
-      <w:r>
-        <w:t xml:space="preserve"> </w:t>
-      </w:r>
-      <w:r>
-        <w:t>index.html</w:t>
-      </w:r>
-    </w:p>
-    <w:p>
-      <w:pPr>
-        <w:pStyle w:val="ListParagraph"/>
-        <w:ind w:left="1080"/>
-      </w:pPr>
-      <w:r>
-        <w:t>req:  http://127.0.0.1:8000/</w:t>
-      </w:r>
-      <w:r>
-        <w:t xml:space="preserve"> </w:t>
-      </w:r>
-      <w:r>
-        <w:t>checkin</w:t>
-      </w:r>
-      <w:r>
-        <w:t xml:space="preserve"> </w:t>
-      </w:r>
-      <w:r>
-        <w:t>/index/  it should read stock checkout</w:t>
-      </w:r>
-      <w:r>
-        <w:t xml:space="preserve"> </w:t>
-      </w:r>
-      <w:r>
-        <w:t>index.htm</w:t>
-      </w:r>
-      <w:r>
-        <w:t>l</w:t>
       </w:r>
     </w:p>
     <w:p>

</xml_diff>

<commit_message>
12/8 cat udpate and delete
</commit_message>
<xml_diff>
--- a/Assignments.docx
+++ b/Assignments.docx
@@ -11,7 +11,23 @@
         </w:numPr>
       </w:pPr>
       <w:r>
-        <w:t>Define a Django urls to get the below mechine details</w:t>
+        <w:t xml:space="preserve">Define a Django </w:t>
+      </w:r>
+      <w:proofErr w:type="spellStart"/>
+      <w:r>
+        <w:t>urls</w:t>
+      </w:r>
+      <w:proofErr w:type="spellEnd"/>
+      <w:r>
+        <w:t xml:space="preserve"> to get the below </w:t>
+      </w:r>
+      <w:proofErr w:type="spellStart"/>
+      <w:r>
+        <w:t>mechine</w:t>
+      </w:r>
+      <w:proofErr w:type="spellEnd"/>
+      <w:r>
+        <w:t xml:space="preserve"> details</w:t>
       </w:r>
     </w:p>
     <w:p>
@@ -23,7 +39,15 @@
         </w:numPr>
       </w:pPr>
       <w:r>
-        <w:t>/ramSize/</w:t>
+        <w:t>/</w:t>
+      </w:r>
+      <w:proofErr w:type="spellStart"/>
+      <w:r>
+        <w:t>ramSize</w:t>
+      </w:r>
+      <w:proofErr w:type="spellEnd"/>
+      <w:r>
+        <w:t>/</w:t>
       </w:r>
     </w:p>
     <w:p>
@@ -35,7 +59,15 @@
         </w:numPr>
       </w:pPr>
       <w:r>
-        <w:t>/hddSize/</w:t>
+        <w:t>/</w:t>
+      </w:r>
+      <w:proofErr w:type="spellStart"/>
+      <w:r>
+        <w:t>hddSize</w:t>
+      </w:r>
+      <w:proofErr w:type="spellEnd"/>
+      <w:r>
+        <w:t>/</w:t>
       </w:r>
     </w:p>
     <w:p>
@@ -47,7 +79,15 @@
         </w:numPr>
       </w:pPr>
       <w:r>
-        <w:t>/cpuCount/</w:t>
+        <w:t>/</w:t>
+      </w:r>
+      <w:proofErr w:type="spellStart"/>
+      <w:r>
+        <w:t>cpuCount</w:t>
+      </w:r>
+      <w:proofErr w:type="spellEnd"/>
+      <w:r>
+        <w:t>/</w:t>
       </w:r>
     </w:p>
     <w:p>
@@ -71,7 +111,15 @@
         </w:numPr>
       </w:pPr>
       <w:r>
-        <w:t>/djangoversion/</w:t>
+        <w:t>/</w:t>
+      </w:r>
+      <w:proofErr w:type="spellStart"/>
+      <w:r>
+        <w:t>djangoversion</w:t>
+      </w:r>
+      <w:proofErr w:type="spellEnd"/>
+      <w:r>
+        <w:t>/</w:t>
       </w:r>
     </w:p>
     <w:p>
@@ -83,7 +131,15 @@
         </w:numPr>
       </w:pPr>
       <w:r>
-        <w:t>/pythonversion/</w:t>
+        <w:t>/</w:t>
+      </w:r>
+      <w:proofErr w:type="spellStart"/>
+      <w:r>
+        <w:t>pythonversion</w:t>
+      </w:r>
+      <w:proofErr w:type="spellEnd"/>
+      <w:r>
+        <w:t>/</w:t>
       </w:r>
     </w:p>
     <w:p>
@@ -95,7 +151,15 @@
         </w:numPr>
       </w:pPr>
       <w:r>
-        <w:t>/getenvironments/</w:t>
+        <w:t>/</w:t>
+      </w:r>
+      <w:proofErr w:type="spellStart"/>
+      <w:r>
+        <w:t>getenvironments</w:t>
+      </w:r>
+      <w:proofErr w:type="spellEnd"/>
+      <w:r>
+        <w:t>/</w:t>
       </w:r>
     </w:p>
     <w:p>
@@ -133,8 +197,13 @@
       </w:pPr>
       <w:r>
         <w:tab/>
-        <w:t>app2: pur</w:t>
-      </w:r>
+        <w:t xml:space="preserve">app2: </w:t>
+      </w:r>
+      <w:proofErr w:type="spellStart"/>
+      <w:r>
+        <w:t>pur</w:t>
+      </w:r>
+      <w:proofErr w:type="spellEnd"/>
     </w:p>
     <w:p>
       <w:pPr>
@@ -171,34 +240,74 @@
         <w:ind w:left="1080"/>
       </w:pPr>
       <w:r>
-        <w:t>req:  http://127.0.0.1:8000/sales/index/  it should read sales app index.html</w:t>
-      </w:r>
-    </w:p>
-    <w:p>
-      <w:pPr>
-        <w:pStyle w:val="ListParagraph"/>
-        <w:ind w:left="1080"/>
-      </w:pPr>
-      <w:r>
-        <w:t>req:  http://127.0.0.1:8000/pur/index/  it should read pur app index.html</w:t>
-      </w:r>
-    </w:p>
-    <w:p>
-      <w:pPr>
-        <w:pStyle w:val="ListParagraph"/>
-        <w:ind w:left="1080"/>
-      </w:pPr>
-      <w:r>
-        <w:t>req:  http://127.0.0.1:8000/stock/index/  it should read stock app index.html</w:t>
-      </w:r>
-    </w:p>
-    <w:p>
-      <w:pPr>
-        <w:pStyle w:val="ListParagraph"/>
-        <w:ind w:left="1080"/>
-      </w:pPr>
-      <w:r>
-        <w:t>req:  http://127.0.0.1:8000/accounting/index/  it should read accounting app index.html</w:t>
+        <w:t xml:space="preserve">req:  </w:t>
+      </w:r>
+      <w:proofErr w:type="gramStart"/>
+      <w:r>
+        <w:t>http://127.0.0.1:8000/sales/index/  it</w:t>
+      </w:r>
+      <w:proofErr w:type="gramEnd"/>
+      <w:r>
+        <w:t xml:space="preserve"> should read sales app index.html</w:t>
+      </w:r>
+    </w:p>
+    <w:p>
+      <w:pPr>
+        <w:pStyle w:val="ListParagraph"/>
+        <w:ind w:left="1080"/>
+      </w:pPr>
+      <w:r>
+        <w:t xml:space="preserve">req:  </w:t>
+      </w:r>
+      <w:proofErr w:type="gramStart"/>
+      <w:r>
+        <w:t>http://127.0.0.1:8000/pur/index/  it</w:t>
+      </w:r>
+      <w:proofErr w:type="gramEnd"/>
+      <w:r>
+        <w:t xml:space="preserve"> should read </w:t>
+      </w:r>
+      <w:proofErr w:type="spellStart"/>
+      <w:r>
+        <w:t>pur</w:t>
+      </w:r>
+      <w:proofErr w:type="spellEnd"/>
+      <w:r>
+        <w:t xml:space="preserve"> app index.html</w:t>
+      </w:r>
+    </w:p>
+    <w:p>
+      <w:pPr>
+        <w:pStyle w:val="ListParagraph"/>
+        <w:ind w:left="1080"/>
+      </w:pPr>
+      <w:r>
+        <w:t xml:space="preserve">req:  </w:t>
+      </w:r>
+      <w:proofErr w:type="gramStart"/>
+      <w:r>
+        <w:t>http://127.0.0.1:8000/stock/index/  it</w:t>
+      </w:r>
+      <w:proofErr w:type="gramEnd"/>
+      <w:r>
+        <w:t xml:space="preserve"> should read stock app index.html</w:t>
+      </w:r>
+    </w:p>
+    <w:p>
+      <w:pPr>
+        <w:pStyle w:val="ListParagraph"/>
+        <w:ind w:left="1080"/>
+      </w:pPr>
+      <w:r>
+        <w:t xml:space="preserve">req:  </w:t>
+      </w:r>
+      <w:proofErr w:type="gramStart"/>
+      <w:r>
+        <w:t>http://127.0.0.1:8000/accounting/index/  it</w:t>
+      </w:r>
+      <w:proofErr w:type="gramEnd"/>
+      <w:r>
+        <w:t xml:space="preserve"> should read accounting app index.html</w:t>
       </w:r>
     </w:p>
     <w:p>
@@ -216,8 +325,13 @@
         </w:numPr>
       </w:pPr>
       <w:r>
-        <w:t>create a project hotelmanagement</w:t>
-      </w:r>
+        <w:t xml:space="preserve">create a project </w:t>
+      </w:r>
+      <w:proofErr w:type="spellStart"/>
+      <w:r>
+        <w:t>hotelmanagement</w:t>
+      </w:r>
+      <w:proofErr w:type="spellEnd"/>
     </w:p>
     <w:p>
       <w:pPr>
@@ -236,8 +350,13 @@
       </w:pPr>
       <w:r>
         <w:tab/>
-        <w:t>app2: checkin</w:t>
-      </w:r>
+        <w:t xml:space="preserve">app2: </w:t>
+      </w:r>
+      <w:proofErr w:type="spellStart"/>
+      <w:r>
+        <w:t>checkin</w:t>
+      </w:r>
+      <w:proofErr w:type="spellEnd"/>
     </w:p>
     <w:p>
       <w:pPr>
@@ -270,7 +389,15 @@
         <w:t xml:space="preserve"> </w:t>
       </w:r>
       <w:r>
-        <w:t>customer /index/  it should read customer app index.html</w:t>
+        <w:t>customer /index</w:t>
+      </w:r>
+      <w:proofErr w:type="gramStart"/>
+      <w:r>
+        <w:t>/  it</w:t>
+      </w:r>
+      <w:proofErr w:type="gramEnd"/>
+      <w:r>
+        <w:t xml:space="preserve"> should read customer app index.html</w:t>
       </w:r>
     </w:p>
     <w:p>
@@ -285,7 +412,31 @@
         <w:t xml:space="preserve"> </w:t>
       </w:r>
       <w:r>
-        <w:t>checkout /index/  it should read pur checkin index.html</w:t>
+        <w:t>checkout /index</w:t>
+      </w:r>
+      <w:proofErr w:type="gramStart"/>
+      <w:r>
+        <w:t>/  it</w:t>
+      </w:r>
+      <w:proofErr w:type="gramEnd"/>
+      <w:r>
+        <w:t xml:space="preserve"> should read </w:t>
+      </w:r>
+      <w:proofErr w:type="spellStart"/>
+      <w:r>
+        <w:t>pur</w:t>
+      </w:r>
+      <w:proofErr w:type="spellEnd"/>
+      <w:r>
+        <w:t xml:space="preserve"> </w:t>
+      </w:r>
+      <w:proofErr w:type="spellStart"/>
+      <w:r>
+        <w:t>checkin</w:t>
+      </w:r>
+      <w:proofErr w:type="spellEnd"/>
+      <w:r>
+        <w:t xml:space="preserve"> index.html</w:t>
       </w:r>
     </w:p>
     <w:p>
@@ -299,8 +450,21 @@
       <w:r>
         <w:t xml:space="preserve"> </w:t>
       </w:r>
-      <w:r>
-        <w:t>checkin /index/  it should read stock checkout index.html</w:t>
+      <w:proofErr w:type="spellStart"/>
+      <w:r>
+        <w:t>checkin</w:t>
+      </w:r>
+      <w:proofErr w:type="spellEnd"/>
+      <w:r>
+        <w:t xml:space="preserve"> /index</w:t>
+      </w:r>
+      <w:proofErr w:type="gramStart"/>
+      <w:r>
+        <w:t>/  it</w:t>
+      </w:r>
+      <w:proofErr w:type="gramEnd"/>
+      <w:r>
+        <w:t xml:space="preserve"> should read stock checkout index.html</w:t>
       </w:r>
     </w:p>
     <w:p>
@@ -318,24 +482,129 @@
         </w:numPr>
       </w:pPr>
       <w:r>
-        <w:t>create a project Mens hostel</w:t>
-      </w:r>
-    </w:p>
-    <w:p>
-      <w:pPr>
-        <w:pStyle w:val="ListParagraph"/>
-      </w:pPr>
-      <w:r>
-        <w:t>model: Customer: name, address,phone, adhar</w:t>
-      </w:r>
-    </w:p>
-    <w:p>
-      <w:pPr>
-        <w:pStyle w:val="ListParagraph"/>
-      </w:pPr>
-      <w:r>
-        <w:t xml:space="preserve">              room: name, numbers, dimensions,is_ac,has_tv, cost_perday</w:t>
-      </w:r>
+        <w:t xml:space="preserve">create a project </w:t>
+      </w:r>
+      <w:proofErr w:type="spellStart"/>
+      <w:r>
+        <w:t>Mens</w:t>
+      </w:r>
+      <w:proofErr w:type="spellEnd"/>
+      <w:r>
+        <w:t xml:space="preserve"> hostel</w:t>
+      </w:r>
+    </w:p>
+    <w:p>
+      <w:pPr>
+        <w:pStyle w:val="ListParagraph"/>
+      </w:pPr>
+      <w:r>
+        <w:t xml:space="preserve">model: Customer: name, </w:t>
+      </w:r>
+      <w:proofErr w:type="spellStart"/>
+      <w:proofErr w:type="gramStart"/>
+      <w:r>
+        <w:t>address,phone</w:t>
+      </w:r>
+      <w:proofErr w:type="spellEnd"/>
+      <w:proofErr w:type="gramEnd"/>
+      <w:r>
+        <w:t xml:space="preserve">, </w:t>
+      </w:r>
+      <w:proofErr w:type="spellStart"/>
+      <w:r>
+        <w:t>adhar</w:t>
+      </w:r>
+      <w:proofErr w:type="spellEnd"/>
+    </w:p>
+    <w:p>
+      <w:pPr>
+        <w:pStyle w:val="ListParagraph"/>
+      </w:pPr>
+      <w:r>
+        <w:t xml:space="preserve">              room: name, numbers, </w:t>
+      </w:r>
+      <w:proofErr w:type="spellStart"/>
+      <w:proofErr w:type="gramStart"/>
+      <w:r>
+        <w:t>dimensions,is</w:t>
+      </w:r>
+      <w:proofErr w:type="gramEnd"/>
+      <w:r>
+        <w:t>_ac,has_tv</w:t>
+      </w:r>
+      <w:proofErr w:type="spellEnd"/>
+      <w:r>
+        <w:t xml:space="preserve">, </w:t>
+      </w:r>
+      <w:proofErr w:type="spellStart"/>
+      <w:r>
+        <w:t>cost_perday</w:t>
+      </w:r>
+      <w:proofErr w:type="spellEnd"/>
+    </w:p>
+    <w:p>
+      <w:pPr>
+        <w:pStyle w:val="ListParagraph"/>
+      </w:pPr>
+    </w:p>
+    <w:p>
+      <w:pPr>
+        <w:pStyle w:val="ListParagraph"/>
+        <w:numPr>
+          <w:ilvl w:val="0"/>
+          <w:numId w:val="4"/>
+        </w:numPr>
+      </w:pPr>
+      <w:r>
+        <w:t>extend the sales project categories page with filter of ACTIVE and INACTIVE</w:t>
+      </w:r>
+    </w:p>
+    <w:p>
+      <w:pPr>
+        <w:pStyle w:val="ListParagraph"/>
+        <w:numPr>
+          <w:ilvl w:val="0"/>
+          <w:numId w:val="4"/>
+        </w:numPr>
+      </w:pPr>
+      <w:r>
+        <w:t xml:space="preserve">extend the sales project categories </w:t>
+      </w:r>
+      <w:r>
+        <w:t>page</w:t>
+      </w:r>
+      <w:r>
+        <w:t xml:space="preserve"> with filter</w:t>
+      </w:r>
+      <w:r>
+        <w:t xml:space="preserve"> with </w:t>
+      </w:r>
+      <w:proofErr w:type="spellStart"/>
+      <w:proofErr w:type="gramStart"/>
+      <w:r>
+        <w:t>exactname</w:t>
+      </w:r>
+      <w:proofErr w:type="spellEnd"/>
+      <w:r>
+        <w:t xml:space="preserve"> ,</w:t>
+      </w:r>
+      <w:proofErr w:type="gramEnd"/>
+      <w:r>
+        <w:t xml:space="preserve"> </w:t>
+      </w:r>
+      <w:proofErr w:type="spellStart"/>
+      <w:r>
+        <w:t>partname</w:t>
+      </w:r>
+      <w:proofErr w:type="spellEnd"/>
+      <w:r>
+        <w:t>.</w:t>
+      </w:r>
+    </w:p>
+    <w:p>
+      <w:pPr>
+        <w:pStyle w:val="ListParagraph"/>
+      </w:pPr>
     </w:p>
     <w:p>
       <w:pPr>

</xml_diff>